<commit_message>
added fork repo to the instructions
</commit_message>
<xml_diff>
--- a/Test Driven Development Student Instructions.docx
+++ b/Test Driven Development Student Instructions.docx
@@ -34,7 +34,6 @@
           <w:showingPlcHdr/>
           <w15:appearance w15:val="hidden"/>
         </w:sdtPr>
-        <w:sdtEndPr/>
         <w:sdtContent>
           <w:r>
             <w:t>Project Overview:</w:t>
@@ -74,7 +73,6 @@
           <w:showingPlcHdr/>
           <w15:appearance w15:val="hidden"/>
         </w:sdtPr>
-        <w:sdtEndPr/>
         <w:sdtContent>
           <w:r>
             <w:t>Objectives:</w:t>
@@ -120,7 +118,6 @@
           <w:showingPlcHdr/>
           <w15:appearance w15:val="hidden"/>
         </w:sdtPr>
-        <w:sdtEndPr/>
         <w:sdtContent>
           <w:r>
             <w:t>Requirements/Task(s):</w:t>
@@ -137,7 +134,10 @@
         </w:numPr>
       </w:pPr>
       <w:r>
-        <w:t>Clone the GitHub Repository</w:t>
+        <w:t>Fork the</w:t>
+      </w:r>
+      <w:r>
+        <w:t xml:space="preserve"> GitHub Repository</w:t>
       </w:r>
     </w:p>
     <w:p>
@@ -161,19 +161,7 @@
         </w:numPr>
       </w:pPr>
       <w:r>
-        <w:t xml:space="preserve">Create </w:t>
-      </w:r>
-      <w:r>
-        <w:t xml:space="preserve">your assigned </w:t>
-      </w:r>
-      <w:r>
-        <w:t>function</w:t>
-      </w:r>
-      <w:r>
-        <w:t>(s)</w:t>
-      </w:r>
-      <w:r>
-        <w:t xml:space="preserve"> for the application.</w:t>
+        <w:t>Clone your forked repository</w:t>
       </w:r>
     </w:p>
     <w:p>
@@ -185,7 +173,19 @@
         </w:numPr>
       </w:pPr>
       <w:r>
-        <w:t>Stage and commit your changes.</w:t>
+        <w:t xml:space="preserve">Create </w:t>
+      </w:r>
+      <w:r>
+        <w:t xml:space="preserve">your assigned </w:t>
+      </w:r>
+      <w:r>
+        <w:t>function</w:t>
+      </w:r>
+      <w:r>
+        <w:t>(s)</w:t>
+      </w:r>
+      <w:r>
+        <w:t xml:space="preserve"> for the application.</w:t>
       </w:r>
     </w:p>
     <w:p>
@@ -197,7 +197,34 @@
         </w:numPr>
       </w:pPr>
       <w:r>
-        <w:t>Push your changes to the NJIT---Testing-Branch</w:t>
+        <w:t>Stage</w:t>
+      </w:r>
+      <w:r>
+        <w:t xml:space="preserve">, </w:t>
+      </w:r>
+      <w:r>
+        <w:t>commit</w:t>
+      </w:r>
+      <w:r>
+        <w:t xml:space="preserve"> and push</w:t>
+      </w:r>
+      <w:r>
+        <w:t xml:space="preserve"> your changes.</w:t>
+      </w:r>
+    </w:p>
+    <w:p>
+      <w:pPr>
+        <w:pStyle w:val="Normal-Indented"/>
+        <w:numPr>
+          <w:ilvl w:val="0"/>
+          <w:numId w:val="5"/>
+        </w:numPr>
+      </w:pPr>
+      <w:r>
+        <w:t xml:space="preserve">Make a pull request from your fork into the original repo’s </w:t>
+      </w:r>
+      <w:r>
+        <w:t>NJIT---Testing-Branch</w:t>
       </w:r>
       <w:r>
         <w:t>.</w:t>
@@ -220,7 +247,6 @@
           <w:showingPlcHdr/>
           <w15:appearance w15:val="hidden"/>
         </w:sdtPr>
-        <w:sdtEndPr/>
         <w:sdtContent>
           <w:r>
             <w:t>Add the link to your project here:</w:t>
@@ -454,6 +480,7 @@
         </w:numPr>
       </w:pPr>
       <w:r>
+        <w:lastRenderedPageBreak/>
         <w:t xml:space="preserve">Withdraw </w:t>
       </w:r>
       <w:proofErr w:type="gramStart"/>
@@ -2139,7 +2166,7 @@
   <w:font w:name="Symbol">
     <w:panose1 w:val="05050102010706020507"/>
     <w:charset w:val="02"/>
-    <w:family w:val="roman"/>
+    <w:family w:val="decorative"/>
     <w:pitch w:val="variable"/>
     <w:sig w:usb0="00000000" w:usb1="10000000" w:usb2="00000000" w:usb3="00000000" w:csb0="80000000" w:csb1="00000000"/>
   </w:font>
@@ -2165,24 +2192,25 @@
     <w:sig w:usb0="00000000" w:usb1="10000000" w:usb2="00000000" w:usb3="00000000" w:csb0="80000000" w:csb1="00000000"/>
   </w:font>
   <w:font w:name="Bodoni MT">
+    <w:panose1 w:val="02070603080606020203"/>
     <w:charset w:val="00"/>
     <w:family w:val="roman"/>
     <w:pitch w:val="variable"/>
     <w:sig w:usb0="00000003" w:usb1="00000000" w:usb2="00000000" w:usb3="00000000" w:csb0="00000001" w:csb1="00000000"/>
   </w:font>
-  <w:font w:name="Calibri">
-    <w:panose1 w:val="020F0502020204030204"/>
+  <w:font w:name="Aptos">
+    <w:panose1 w:val="020B0004020202020204"/>
     <w:charset w:val="00"/>
     <w:family w:val="swiss"/>
     <w:pitch w:val="variable"/>
-    <w:sig w:usb0="E4002EFF" w:usb1="C000247B" w:usb2="00000009" w:usb3="00000000" w:csb0="000001FF" w:csb1="00000000"/>
+    <w:sig w:usb0="20000287" w:usb1="00000003" w:usb2="00000000" w:usb3="00000000" w:csb0="0000019F" w:csb1="00000000"/>
   </w:font>
-  <w:font w:name="Calibri Light">
-    <w:panose1 w:val="020F0302020204030204"/>
+  <w:font w:name="Aptos Display">
+    <w:panose1 w:val="020B0004020202020204"/>
     <w:charset w:val="00"/>
-    <w:family w:val="swiss"/>
-    <w:pitch w:val="variable"/>
-    <w:sig w:usb0="E4002EFF" w:usb1="C000247B" w:usb2="00000009" w:usb3="00000000" w:csb0="000001FF" w:csb1="00000000"/>
+    <w:family w:val="roman"/>
+    <w:notTrueType/>
+    <w:pitch w:val="default"/>
   </w:font>
 </w:fonts>
 </file>
@@ -2203,6 +2231,7 @@
   </w:compat>
   <w:rsids>
     <w:rsidRoot w:val="009913B3"/>
+    <w:rsid w:val="006E26E4"/>
     <w:rsid w:val="009913B3"/>
     <w:rsid w:val="00E6679E"/>
   </w:rsids>
@@ -2667,10 +2696,6 @@
   <w:style w:type="paragraph" w:customStyle="1" w:styleId="5C784CA5CEDF43F0B33707A762E9072F">
     <w:name w:val="5C784CA5CEDF43F0B33707A762E9072F"/>
   </w:style>
-  <w:style w:type="paragraph" w:customStyle="1" w:styleId="A8AF069F68EA487C9051A5F55FA914C0">
-    <w:name w:val="A8AF069F68EA487C9051A5F55FA914C0"/>
-    <w:rsid w:val="00E6679E"/>
-  </w:style>
 </w:styles>
 </file>
 
@@ -2883,24 +2908,6 @@
 </file>
 
 <file path=customXml/item1.xml><?xml version="1.0" encoding="utf-8"?>
-<?mso-contentType ?>
-<FormTemplates xmlns="http://schemas.microsoft.com/sharepoint/v3/contenttype/forms">
-  <Display>DocumentLibraryForm</Display>
-  <Edit>DocumentLibraryForm</Edit>
-  <New>DocumentLibraryForm</New>
-</FormTemplates>
-</file>
-
-<file path=customXml/item2.xml><?xml version="1.0" encoding="utf-8"?>
-<p:properties xmlns:p="http://schemas.microsoft.com/office/2006/metadata/properties" xmlns:xsi="http://www.w3.org/2001/XMLSchema-instance" xmlns:pc="http://schemas.microsoft.com/office/infopath/2007/PartnerControls">
-  <documentManagement>
-    <_ip_UnifiedCompliancePolicyUIAction xmlns="http://schemas.microsoft.com/sharepoint/v3" xsi:nil="true"/>
-    <_ip_UnifiedCompliancePolicyProperties xmlns="http://schemas.microsoft.com/sharepoint/v3" xsi:nil="true"/>
-  </documentManagement>
-</p:properties>
-</file>
-
-<file path=customXml/item3.xml><?xml version="1.0" encoding="utf-8"?>
 <ct:contentTypeSchema xmlns:ct="http://schemas.microsoft.com/office/2006/metadata/contentType" xmlns:ma="http://schemas.microsoft.com/office/2006/metadata/properties/metaAttributes" ct:_="" ma:_="" ma:contentTypeName="Document" ma:contentTypeID="0x010100DEEA25CC0A0AC24199CDC46C25B8B0BC" ma:contentTypeVersion="10" ma:contentTypeDescription="Create a new document." ma:contentTypeScope="" ma:versionID="e3b47856d4cf355c0dacb39e1084d14f">
   <xsd:schema xmlns:xsd="http://www.w3.org/2001/XMLSchema" xmlns:xs="http://www.w3.org/2001/XMLSchema" xmlns:p="http://schemas.microsoft.com/office/2006/metadata/properties" xmlns:ns1="http://schemas.microsoft.com/sharepoint/v3" xmlns:ns2="6dc4bcd6-49db-4c07-9060-8acfc67cef9f" xmlns:ns3="fb0879af-3eba-417a-a55a-ffe6dcd6ca77" targetNamespace="http://schemas.microsoft.com/office/2006/metadata/properties" ma:root="true" ma:fieldsID="a845a615265fdb1f7b12cc65ac20ecbd" ns1:_="" ns2:_="" ns3:_="">
     <xsd:import namespace="http://schemas.microsoft.com/sharepoint/v3"/>
@@ -3108,25 +3115,25 @@
 </ct:contentTypeSchema>
 </file>
 
-<file path=customXml/itemProps1.xml><?xml version="1.0" encoding="utf-8"?>
-<ds:datastoreItem xmlns:ds="http://schemas.openxmlformats.org/officeDocument/2006/customXml" ds:itemID="{3D40F5E8-4448-4982-82F4-146B74EB9EB7}">
-  <ds:schemaRefs>
-    <ds:schemaRef ds:uri="http://schemas.microsoft.com/sharepoint/v3/contenttype/forms"/>
-  </ds:schemaRefs>
-</ds:datastoreItem>
+<file path=customXml/item2.xml><?xml version="1.0" encoding="utf-8"?>
+<p:properties xmlns:p="http://schemas.microsoft.com/office/2006/metadata/properties" xmlns:xsi="http://www.w3.org/2001/XMLSchema-instance" xmlns:pc="http://schemas.microsoft.com/office/infopath/2007/PartnerControls">
+  <documentManagement>
+    <_ip_UnifiedCompliancePolicyUIAction xmlns="http://schemas.microsoft.com/sharepoint/v3" xsi:nil="true"/>
+    <_ip_UnifiedCompliancePolicyProperties xmlns="http://schemas.microsoft.com/sharepoint/v3" xsi:nil="true"/>
+  </documentManagement>
+</p:properties>
 </file>
 
-<file path=customXml/itemProps2.xml><?xml version="1.0" encoding="utf-8"?>
-<ds:datastoreItem xmlns:ds="http://schemas.openxmlformats.org/officeDocument/2006/customXml" ds:itemID="{BA075BD4-F53C-4E01-9EDE-4652C8A1FE4B}">
-  <ds:schemaRefs>
-    <ds:schemaRef ds:uri="http://schemas.microsoft.com/office/2006/metadata/properties"/>
-    <ds:schemaRef ds:uri="http://schemas.microsoft.com/office/infopath/2007/PartnerControls"/>
-    <ds:schemaRef ds:uri="http://schemas.microsoft.com/sharepoint/v3"/>
-  </ds:schemaRefs>
-</ds:datastoreItem>
+<file path=customXml/item3.xml><?xml version="1.0" encoding="utf-8"?>
+<?mso-contentType ?>
+<FormTemplates xmlns="http://schemas.microsoft.com/sharepoint/v3/contenttype/forms">
+  <Display>DocumentLibraryForm</Display>
+  <Edit>DocumentLibraryForm</Edit>
+  <New>DocumentLibraryForm</New>
+</FormTemplates>
 </file>
 
-<file path=customXml/itemProps3.xml><?xml version="1.0" encoding="utf-8"?>
+<file path=customXml/itemProps1.xml><?xml version="1.0" encoding="utf-8"?>
 <ds:datastoreItem xmlns:ds="http://schemas.openxmlformats.org/officeDocument/2006/customXml" ds:itemID="{D7D55E06-64DA-42F3-AD6E-D3DC24069E4B}">
   <ds:schemaRefs>
     <ds:schemaRef ds:uri="http://schemas.microsoft.com/office/2006/metadata/contentType"/>
@@ -3144,4 +3151,22 @@
     <ds:schemaRef ds:uri="http://schemas.microsoft.com/internal/obd"/>
   </ds:schemaRefs>
 </ds:datastoreItem>
+</file>
+
+<file path=customXml/itemProps2.xml><?xml version="1.0" encoding="utf-8"?>
+<ds:datastoreItem xmlns:ds="http://schemas.openxmlformats.org/officeDocument/2006/customXml" ds:itemID="{BA075BD4-F53C-4E01-9EDE-4652C8A1FE4B}">
+  <ds:schemaRefs>
+    <ds:schemaRef ds:uri="http://schemas.microsoft.com/office/2006/metadata/properties"/>
+    <ds:schemaRef ds:uri="http://schemas.microsoft.com/office/infopath/2007/PartnerControls"/>
+    <ds:schemaRef ds:uri="http://schemas.microsoft.com/sharepoint/v3"/>
+  </ds:schemaRefs>
+</ds:datastoreItem>
+</file>
+
+<file path=customXml/itemProps3.xml><?xml version="1.0" encoding="utf-8"?>
+<ds:datastoreItem xmlns:ds="http://schemas.openxmlformats.org/officeDocument/2006/customXml" ds:itemID="{3D40F5E8-4448-4982-82F4-146B74EB9EB7}">
+  <ds:schemaRefs>
+    <ds:schemaRef ds:uri="http://schemas.microsoft.com/sharepoint/v3/contenttype/forms"/>
+  </ds:schemaRefs>
+</ds:datastoreItem>
 </file>
</xml_diff>